<commit_message>
Made some changes in Wireframe design
</commit_message>
<xml_diff>
--- a/wireframes/Project Proposal fewd.docx
+++ b/wireframes/Project Proposal fewd.docx
@@ -2520,7 +2520,7 @@
             <wp:extent cx="5829300" cy="4307205"/>
             <wp:effectExtent l="0" t="0" r="12700" b="10795"/>
             <wp:wrapNone/>
-            <wp:docPr id="9" name="" descr="Macintosh HD:Users:kiraugai:Desktop:Screen Shot 2016-04-11 at 10.19.32 PM.png"/>
+            <wp:docPr id="9" name="Picture 9" descr="Macintosh HD:Users:kiraugai:Desktop:Screen Shot 2016-04-11 at 10.19.32 PM.png"/>
             <wp:cNvGraphicFramePr>
               <a:graphicFrameLocks xmlns:a="http://schemas.openxmlformats.org/drawingml/2006/main" noChangeAspect="1"/>
             </wp:cNvGraphicFramePr>
@@ -2594,7 +2594,7 @@
             <wp:extent cx="6911975" cy="2623820"/>
             <wp:effectExtent l="0" t="0" r="0" b="0"/>
             <wp:wrapNone/>
-            <wp:docPr id="8" name="" descr="Macintosh HD:Users:kiraugai:Desktop:Screen Shot 2016-04-11 at 10.17.25 PM.png"/>
+            <wp:docPr id="8" name="Picture 8" descr="Macintosh HD:Users:kiraugai:Desktop:Screen Shot 2016-04-11 at 10.17.25 PM.png"/>
             <wp:cNvGraphicFramePr>
               <a:graphicFrameLocks xmlns:a="http://schemas.openxmlformats.org/drawingml/2006/main" noChangeAspect="1"/>
             </wp:cNvGraphicFramePr>
@@ -2934,24 +2934,23 @@
           <w:lang w:val="en-US"/>
         </w:rPr>
       </w:pPr>
+      <w:r>
+        <w:rPr>
+          <w:rFonts w:ascii="Apple Symbols" w:hAnsi="Apple Symbols" w:cs="Apple Symbols"/>
+          <w:b/>
+          <w:lang w:val="en-US"/>
+        </w:rPr>
+        <w:t>WIREFRAME SKETCH</w:t>
+      </w:r>
+    </w:p>
+    <w:p>
+      <w:pPr>
+        <w:rPr>
+          <w:rFonts w:ascii="Apple Symbols" w:hAnsi="Apple Symbols" w:cs="Apple Symbols"/>
+          <w:lang w:val="en-US"/>
+        </w:rPr>
+      </w:pPr>
       <w:bookmarkStart w:id="0" w:name="_GoBack"/>
-      <w:bookmarkEnd w:id="0"/>
-      <w:r>
-        <w:rPr>
-          <w:rFonts w:ascii="Apple Symbols" w:hAnsi="Apple Symbols" w:cs="Apple Symbols"/>
-          <w:b/>
-          <w:lang w:val="en-US"/>
-        </w:rPr>
-        <w:t>WIREFRAME SKETCH</w:t>
-      </w:r>
-    </w:p>
-    <w:p>
-      <w:pPr>
-        <w:rPr>
-          <w:rFonts w:ascii="Apple Symbols" w:hAnsi="Apple Symbols" w:cs="Apple Symbols"/>
-          <w:lang w:val="en-US"/>
-        </w:rPr>
-      </w:pPr>
       <w:r>
         <w:rPr>
           <w:rFonts w:ascii="Apple Symbols" w:hAnsi="Apple Symbols" w:cs="Apple Symbols"/>
@@ -2959,18 +2958,18 @@
           <w:lang w:val="en-US"/>
         </w:rPr>
         <w:drawing>
-          <wp:anchor distT="0" distB="0" distL="114300" distR="114300" simplePos="0" relativeHeight="251664384" behindDoc="1" locked="0" layoutInCell="1" allowOverlap="1" wp14:anchorId="7EBE04B3" wp14:editId="40FED4E9">
+          <wp:anchor distT="0" distB="0" distL="114300" distR="114300" simplePos="0" relativeHeight="251664384" behindDoc="1" locked="0" layoutInCell="1" allowOverlap="1" wp14:anchorId="41609D8B" wp14:editId="1D880862">
             <wp:simplePos x="0" y="0"/>
             <wp:positionH relativeFrom="column">
-              <wp:posOffset>228600</wp:posOffset>
+              <wp:posOffset>0</wp:posOffset>
             </wp:positionH>
             <wp:positionV relativeFrom="paragraph">
-              <wp:posOffset>304800</wp:posOffset>
+              <wp:posOffset>5080</wp:posOffset>
             </wp:positionV>
-            <wp:extent cx="8524240" cy="5262880"/>
-            <wp:effectExtent l="0" t="0" r="10160" b="0"/>
+            <wp:extent cx="8707120" cy="5273040"/>
+            <wp:effectExtent l="0" t="0" r="5080" b="10160"/>
             <wp:wrapNone/>
-            <wp:docPr id="12" name="" descr="Macintosh HD:Users:kiraugai:Desktop:Wireframe (laptop) Landing Page.jpg"/>
+            <wp:docPr id="10" name="" descr="Macintosh HD:Users:kiraugai:Desktop:Last Version Wireframes.jpg"/>
             <wp:cNvGraphicFramePr>
               <a:graphicFrameLocks xmlns:a="http://schemas.openxmlformats.org/drawingml/2006/main" noChangeAspect="1"/>
             </wp:cNvGraphicFramePr>
@@ -2978,7 +2977,7 @@
               <a:graphicData uri="http://schemas.openxmlformats.org/drawingml/2006/picture">
                 <pic:pic xmlns:pic="http://schemas.openxmlformats.org/drawingml/2006/picture">
                   <pic:nvPicPr>
-                    <pic:cNvPr id="0" name="Picture 12" descr="Macintosh HD:Users:kiraugai:Desktop:Wireframe (laptop) Landing Page.jpg"/>
+                    <pic:cNvPr id="0" name="Picture 1" descr="Macintosh HD:Users:kiraugai:Desktop:Last Version Wireframes.jpg"/>
                     <pic:cNvPicPr>
                       <a:picLocks noChangeAspect="1" noChangeArrowheads="1"/>
                     </pic:cNvPicPr>
@@ -2999,7 +2998,7 @@
                   <pic:spPr bwMode="auto">
                     <a:xfrm>
                       <a:off x="0" y="0"/>
-                      <a:ext cx="8524240" cy="5262880"/>
+                      <a:ext cx="8707120" cy="5273040"/>
                     </a:xfrm>
                     <a:prstGeom prst="rect">
                       <a:avLst/>
@@ -3026,6 +3025,7 @@
           </wp:anchor>
         </w:drawing>
       </w:r>
+      <w:bookmarkEnd w:id="0"/>
     </w:p>
     <w:sectPr>
       <w:pgSz w:w="16840" w:h="11900" w:orient="landscape"/>

</xml_diff>